<commit_message>
Arrumando de acordo com a ultima resposta
</commit_message>
<xml_diff>
--- a/Links para o TCC.docx
+++ b/Links para o TCC.docx
@@ -423,17 +423,16 @@
     <w:p>
       <w:pPr>
         <w:pStyle w:val="Commarcadores"/>
-        <w:numPr>
-          <w:ilvl w:val="0"/>
-          <w:numId w:val="0"/>
-        </w:numPr>
-        <w:ind w:left="432"/>
-        <w:rPr>
-          <w:lang w:val="pt-BR"/>
-        </w:rPr>
-      </w:pPr>
-      <w:bookmarkStart w:id="0" w:name="_GoBack"/>
-      <w:bookmarkEnd w:id="0"/>
+        <w:rPr>
+          <w:lang w:val="pt-BR"/>
+        </w:rPr>
+      </w:pPr>
+      <w:r>
+        <w:rPr>
+          <w:lang w:val="pt-BR"/>
+        </w:rPr>
+        <w:t>Exemplos de trabalho semelhantes</w:t>
+      </w:r>
     </w:p>
     <w:p>
       <w:pPr>
@@ -447,9 +446,90 @@
           <w:lang w:val="pt-BR"/>
         </w:rPr>
       </w:pPr>
+      <w:r>
+        <w:rPr>
+          <w:lang w:val="pt-BR"/>
+        </w:rPr>
+        <w:t>(</w:t>
+      </w:r>
+      <w:hyperlink r:id="rId15" w:history="1">
+        <w:r>
+          <w:rPr>
+            <w:rStyle w:val="Hyperlink"/>
+            <w:lang w:val="pt-BR"/>
+          </w:rPr>
+          <w:t>https://repositorio.unesp.br/handle/11449/139072</w:t>
+        </w:r>
+      </w:hyperlink>
+      <w:r>
+        <w:rPr>
+          <w:lang w:val="pt-BR"/>
+        </w:rPr>
+        <w:t>)</w:t>
+      </w:r>
+    </w:p>
+    <w:p>
+      <w:pPr>
+        <w:pStyle w:val="Commarcadores"/>
+        <w:numPr>
+          <w:ilvl w:val="0"/>
+          <w:numId w:val="0"/>
+        </w:numPr>
+        <w:ind w:left="432"/>
+        <w:rPr>
+          <w:lang w:val="pt-BR"/>
+        </w:rPr>
+      </w:pPr>
+      <w:r>
+        <w:rPr>
+          <w:lang w:val="pt-BR"/>
+        </w:rPr>
+        <w:lastRenderedPageBreak/>
+        <w:t>(</w:t>
+      </w:r>
+      <w:r>
+        <w:rPr>
+          <w:lang w:val="pt-BR"/>
+        </w:rPr>
+        <w:t>http://joinville.ifsc.edu.br/~bibliotecajoi/arquivos/tcc/mecind/180273.pdf</w:t>
+      </w:r>
+      <w:bookmarkStart w:id="0" w:name="_GoBack"/>
+      <w:bookmarkEnd w:id="0"/>
+      <w:r>
+        <w:rPr>
+          <w:lang w:val="pt-BR"/>
+        </w:rPr>
+        <w:t>)</w:t>
+      </w:r>
+    </w:p>
+    <w:p>
+      <w:pPr>
+        <w:pStyle w:val="Commarcadores"/>
+        <w:numPr>
+          <w:ilvl w:val="0"/>
+          <w:numId w:val="0"/>
+        </w:numPr>
+        <w:ind w:left="432"/>
+        <w:rPr>
+          <w:lang w:val="pt-BR"/>
+        </w:rPr>
+      </w:pPr>
+    </w:p>
+    <w:p>
+      <w:pPr>
+        <w:pStyle w:val="Commarcadores"/>
+        <w:numPr>
+          <w:ilvl w:val="0"/>
+          <w:numId w:val="0"/>
+        </w:numPr>
+        <w:ind w:left="432"/>
+        <w:rPr>
+          <w:lang w:val="pt-BR"/>
+        </w:rPr>
+      </w:pPr>
     </w:p>
     <w:sectPr>
-      <w:footerReference w:type="default" r:id="rId15"/>
+      <w:footerReference w:type="default" r:id="rId16"/>
       <w:pgSz w:w="11906" w:h="16838" w:code="9"/>
       <w:pgMar w:top="720" w:right="1440" w:bottom="1800" w:left="1440" w:header="720" w:footer="720" w:gutter="0"/>
       <w:cols w:space="720"/>
@@ -1462,6 +1542,7 @@
   <w:style w:type="character" w:default="1" w:styleId="Fontepargpadro">
     <w:name w:val="Default Paragraph Font"/>
     <w:uiPriority w:val="1"/>
+    <w:semiHidden/>
     <w:unhideWhenUsed/>
   </w:style>
   <w:style w:type="table" w:default="1" w:styleId="Tabelanormal">

</xml_diff>